<commit_message>
+ FibonacciNative NDK sample
</commit_message>
<xml_diff>
--- a/wishes/wishes.docx
+++ b/wishes/wishes.docx
@@ -80,8 +80,27 @@
       </w:r>
     </w:p>
     <w:p>
-      <w:r>
-        <w:t>- nou director in systemul de build</w:t>
+      <w:pPr>
+        <w:pStyle w:val="Listenabsatz"/>
+        <w:numPr>
+          <w:ilvl w:val="0"/>
+          <w:numId w:val="2"/>
+        </w:numPr>
+      </w:pPr>
+      <w:r>
+        <w:t>nou director in systemul de build</w:t>
+      </w:r>
+    </w:p>
+    <w:p>
+      <w:pPr>
+        <w:pStyle w:val="Listenabsatz"/>
+        <w:numPr>
+          <w:ilvl w:val="0"/>
+          <w:numId w:val="2"/>
+        </w:numPr>
+      </w:pPr>
+      <w:r>
+        <w:t xml:space="preserve">uevntd </w:t>
       </w:r>
     </w:p>
     <w:p/>
@@ -139,8 +158,41 @@
       </w:r>
     </w:p>
     <w:p>
-      <w:r>
-        <w:t>- debugging si Binder, security</w:t>
+      <w:pPr>
+        <w:pStyle w:val="Listenabsatz"/>
+        <w:numPr>
+          <w:ilvl w:val="0"/>
+          <w:numId w:val="2"/>
+        </w:numPr>
+      </w:pPr>
+      <w:r>
+        <w:t>debugging si Binder, security</w:t>
+      </w:r>
+    </w:p>
+    <w:p>
+      <w:pPr>
+        <w:pStyle w:val="Listenabsatz"/>
+        <w:numPr>
+          <w:ilvl w:val="0"/>
+          <w:numId w:val="2"/>
+        </w:numPr>
+      </w:pPr>
+      <w:r>
+        <w:t>input method managers</w:t>
+      </w:r>
+    </w:p>
+    <w:p>
+      <w:pPr>
+        <w:pStyle w:val="Listenabsatz"/>
+        <w:numPr>
+          <w:ilvl w:val="0"/>
+          <w:numId w:val="2"/>
+        </w:numPr>
+      </w:pPr>
+      <w:bookmarkStart w:id="0" w:name="_GoBack"/>
+      <w:bookmarkEnd w:id="0"/>
+      <w:r>
+        <w:t>OBB</w:t>
       </w:r>
     </w:p>
     <w:p/>
@@ -194,6 +246,7 @@
     </w:p>
     <w:p>
       <w:r>
+        <w:lastRenderedPageBreak/>
         <w:t>- JNI, aplicatii si servicii native</w:t>
       </w:r>
     </w:p>
@@ -205,7 +258,6 @@
     </w:p>
     <w:p>
       <w:r>
-        <w:lastRenderedPageBreak/>
         <w:t>- Binder</w:t>
       </w:r>
     </w:p>
@@ -269,12 +321,7 @@
     </w:p>
     <w:p>
       <w:r>
-        <w:t>A1</w:t>
-      </w:r>
-      <w:bookmarkStart w:id="0" w:name="_GoBack"/>
-      <w:bookmarkEnd w:id="0"/>
-      <w:r>
-        <w:t xml:space="preserve">: </w:t>
+        <w:t xml:space="preserve">A1: </w:t>
       </w:r>
     </w:p>
     <w:p/>

</xml_diff>

<commit_message>
+ java library in Application Framework + small Android app developed in Java to illustrate the usage of the library
</commit_message>
<xml_diff>
--- a/wishes/wishes.docx
+++ b/wishes/wishes.docx
@@ -3,298 +3,1026 @@
 <w:document xmlns:wpc="http://schemas.microsoft.com/office/word/2010/wordprocessingCanvas" xmlns:mo="http://schemas.microsoft.com/office/mac/office/2008/main" xmlns:mc="http://schemas.openxmlformats.org/markup-compatibility/2006" xmlns:mv="urn:schemas-microsoft-com:mac:vml" xmlns:o="urn:schemas-microsoft-com:office:office" xmlns:r="http://schemas.openxmlformats.org/officeDocument/2006/relationships" xmlns:m="http://schemas.openxmlformats.org/officeDocument/2006/math" xmlns:v="urn:schemas-microsoft-com:vml" xmlns:wp14="http://schemas.microsoft.com/office/word/2010/wordprocessingDrawing" xmlns:wp="http://schemas.openxmlformats.org/drawingml/2006/wordprocessingDrawing" xmlns:w10="urn:schemas-microsoft-com:office:word" xmlns:w="http://schemas.openxmlformats.org/wordprocessingml/2006/main" xmlns:w14="http://schemas.microsoft.com/office/word/2010/wordml" xmlns:wpg="http://schemas.microsoft.com/office/word/2010/wordprocessingGroup" xmlns:wpi="http://schemas.microsoft.com/office/word/2010/wordprocessingInk" xmlns:wne="http://schemas.microsoft.com/office/word/2006/wordml" xmlns:wps="http://schemas.microsoft.com/office/word/2010/wordprocessingShape" mc:Ignorable="w14 wp14">
   <w:body>
     <w:p>
-      <w:r>
+      <w:pPr>
+        <w:rPr>
+          <w:b/>
+        </w:rPr>
+      </w:pPr>
+      <w:r>
+        <w:rPr>
+          <w:b/>
+        </w:rPr>
         <w:t>Tibi</w:t>
       </w:r>
     </w:p>
-    <w:p>
-      <w:pPr>
-        <w:pStyle w:val="Listenabsatz"/>
-        <w:numPr>
-          <w:ilvl w:val="0"/>
-          <w:numId w:val="2"/>
-        </w:numPr>
-      </w:pPr>
-      <w:r>
-        <w:t>DDMS debugging</w:t>
-      </w:r>
-    </w:p>
-    <w:p/>
-    <w:p>
-      <w:r>
+    <w:p/>
+    <w:p>
+      <w:r>
+        <w:t xml:space="preserve">Q1: </w:t>
+      </w:r>
+      <w:r>
+        <w:t xml:space="preserve">DDMS </w:t>
+      </w:r>
+      <w:proofErr w:type="spellStart"/>
+      <w:r>
+        <w:t>debugging</w:t>
+      </w:r>
+      <w:proofErr w:type="spellEnd"/>
+    </w:p>
+    <w:p>
+      <w:r>
+        <w:t>A1:</w:t>
+      </w:r>
+    </w:p>
+    <w:p/>
+    <w:p>
+      <w:pPr>
+        <w:rPr>
+          <w:b/>
+        </w:rPr>
+      </w:pPr>
+      <w:proofErr w:type="spellStart"/>
+      <w:r>
+        <w:rPr>
+          <w:b/>
+        </w:rPr>
         <w:t>Razvan</w:t>
       </w:r>
-    </w:p>
-    <w:p>
-      <w:r>
-        <w:t>- JNI</w:t>
-      </w:r>
-    </w:p>
-    <w:p/>
-    <w:p>
-      <w:r>
+      <w:proofErr w:type="spellEnd"/>
+    </w:p>
+    <w:p/>
+    <w:p>
+      <w:r>
+        <w:t xml:space="preserve">Q1: </w:t>
+      </w:r>
+      <w:r>
+        <w:t>JNI</w:t>
+      </w:r>
+    </w:p>
+    <w:p>
+      <w:r>
+        <w:t>A1:</w:t>
+      </w:r>
+    </w:p>
+    <w:p/>
+    <w:p>
+      <w:pPr>
+        <w:rPr>
+          <w:b/>
+        </w:rPr>
+      </w:pPr>
+      <w:r>
+        <w:rPr>
+          <w:b/>
+        </w:rPr>
         <w:t>Eduard</w:t>
       </w:r>
     </w:p>
-    <w:p>
-      <w:r>
-        <w:t>- interactiune cu aplicatii (QA si nu numai)</w:t>
-      </w:r>
-    </w:p>
-    <w:p>
-      <w:r>
-        <w:t>- introducere in monkeyrunner (alternative)</w:t>
-      </w:r>
-    </w:p>
-    <w:p/>
-    <w:p>
-      <w:r>
+    <w:p/>
+    <w:p>
+      <w:r>
+        <w:t xml:space="preserve">Q1: </w:t>
+      </w:r>
+      <w:proofErr w:type="spellStart"/>
+      <w:r>
+        <w:t>interactiune</w:t>
+      </w:r>
+      <w:proofErr w:type="spellEnd"/>
+      <w:r>
+        <w:t xml:space="preserve"> </w:t>
+      </w:r>
+      <w:proofErr w:type="spellStart"/>
+      <w:r>
+        <w:t>cu</w:t>
+      </w:r>
+      <w:proofErr w:type="spellEnd"/>
+      <w:r>
+        <w:t xml:space="preserve"> </w:t>
+      </w:r>
+      <w:proofErr w:type="spellStart"/>
+      <w:r>
+        <w:t>aplicatii</w:t>
+      </w:r>
+      <w:proofErr w:type="spellEnd"/>
+      <w:r>
+        <w:t xml:space="preserve"> (QA si nu </w:t>
+      </w:r>
+      <w:proofErr w:type="spellStart"/>
+      <w:r>
+        <w:t>numai</w:t>
+      </w:r>
+      <w:proofErr w:type="spellEnd"/>
+      <w:r>
+        <w:t>)</w:t>
+      </w:r>
+    </w:p>
+    <w:p>
+      <w:r>
+        <w:t>A2:</w:t>
+      </w:r>
+    </w:p>
+    <w:p/>
+    <w:p>
+      <w:r>
+        <w:t xml:space="preserve">A2: </w:t>
+      </w:r>
+      <w:proofErr w:type="spellStart"/>
+      <w:r>
+        <w:t>introducere</w:t>
+      </w:r>
+      <w:proofErr w:type="spellEnd"/>
+      <w:r>
+        <w:t xml:space="preserve"> in </w:t>
+      </w:r>
+      <w:proofErr w:type="spellStart"/>
+      <w:r>
+        <w:t>monkeyrunner</w:t>
+      </w:r>
+      <w:proofErr w:type="spellEnd"/>
+      <w:r>
+        <w:t xml:space="preserve"> (alternative)</w:t>
+      </w:r>
+    </w:p>
+    <w:p>
+      <w:r>
+        <w:t>Q2:</w:t>
+      </w:r>
+    </w:p>
+    <w:p/>
+    <w:p>
+      <w:pPr>
+        <w:rPr>
+          <w:b/>
+        </w:rPr>
+      </w:pPr>
+      <w:r>
+        <w:rPr>
+          <w:b/>
+        </w:rPr>
         <w:t>Bogdan</w:t>
       </w:r>
     </w:p>
-    <w:p>
-      <w:r>
-        <w:t>- debugging low level, subcomponentele sistemului</w:t>
-      </w:r>
-    </w:p>
-    <w:p>
-      <w:r>
-        <w:t>- sistemul de build (modul de organizare)</w:t>
-      </w:r>
-    </w:p>
-    <w:p/>
-    <w:p>
-      <w:r>
+    <w:p/>
+    <w:p>
+      <w:r>
+        <w:t xml:space="preserve">Q1: </w:t>
+      </w:r>
+      <w:proofErr w:type="spellStart"/>
+      <w:r>
+        <w:t>debugging</w:t>
+      </w:r>
+      <w:proofErr w:type="spellEnd"/>
+      <w:r>
+        <w:t xml:space="preserve"> </w:t>
+      </w:r>
+      <w:proofErr w:type="spellStart"/>
+      <w:r>
+        <w:t>low</w:t>
+      </w:r>
+      <w:proofErr w:type="spellEnd"/>
+      <w:r>
+        <w:t xml:space="preserve"> </w:t>
+      </w:r>
+      <w:proofErr w:type="spellStart"/>
+      <w:r>
+        <w:t>level</w:t>
+      </w:r>
+      <w:proofErr w:type="spellEnd"/>
+      <w:r>
+        <w:t xml:space="preserve">, </w:t>
+      </w:r>
+      <w:proofErr w:type="spellStart"/>
+      <w:r>
+        <w:t>subcomponentele</w:t>
+      </w:r>
+      <w:proofErr w:type="spellEnd"/>
+      <w:r>
+        <w:t xml:space="preserve"> </w:t>
+      </w:r>
+      <w:proofErr w:type="spellStart"/>
+      <w:r>
+        <w:t>sistemului</w:t>
+      </w:r>
+      <w:proofErr w:type="spellEnd"/>
+    </w:p>
+    <w:p>
+      <w:r>
+        <w:t>A1:</w:t>
+      </w:r>
+    </w:p>
+    <w:p/>
+    <w:p>
+      <w:r>
+        <w:t xml:space="preserve">Q2: </w:t>
+      </w:r>
+      <w:proofErr w:type="spellStart"/>
+      <w:r>
+        <w:t>sistemul</w:t>
+      </w:r>
+      <w:proofErr w:type="spellEnd"/>
+      <w:r>
+        <w:t xml:space="preserve"> de </w:t>
+      </w:r>
+      <w:proofErr w:type="spellStart"/>
+      <w:r>
+        <w:t>build</w:t>
+      </w:r>
+      <w:proofErr w:type="spellEnd"/>
+      <w:r>
+        <w:t xml:space="preserve"> (</w:t>
+      </w:r>
+      <w:proofErr w:type="spellStart"/>
+      <w:r>
+        <w:t>modul</w:t>
+      </w:r>
+      <w:proofErr w:type="spellEnd"/>
+      <w:r>
+        <w:t xml:space="preserve"> de </w:t>
+      </w:r>
+      <w:proofErr w:type="spellStart"/>
+      <w:r>
+        <w:t>organizare</w:t>
+      </w:r>
+      <w:proofErr w:type="spellEnd"/>
+      <w:r>
+        <w:t>)</w:t>
+      </w:r>
+    </w:p>
+    <w:p>
+      <w:r>
+        <w:t>A2:</w:t>
+      </w:r>
+    </w:p>
+    <w:p/>
+    <w:p>
+      <w:pPr>
+        <w:rPr>
+          <w:b/>
+        </w:rPr>
+      </w:pPr>
+      <w:r>
+        <w:rPr>
+          <w:b/>
+        </w:rPr>
         <w:t>Viorel</w:t>
       </w:r>
     </w:p>
-    <w:p>
-      <w:r>
-        <w:t>- debugging</w:t>
-      </w:r>
-    </w:p>
-    <w:p/>
-    <w:p>
-      <w:r>
+    <w:p/>
+    <w:p>
+      <w:r>
+        <w:t>Q1: D</w:t>
+      </w:r>
+      <w:r>
+        <w:t>ebugging</w:t>
+      </w:r>
+    </w:p>
+    <w:p>
+      <w:r>
+        <w:t>A1:</w:t>
+      </w:r>
+    </w:p>
+    <w:p/>
+    <w:p>
+      <w:pPr>
+        <w:rPr>
+          <w:b/>
+        </w:rPr>
+      </w:pPr>
+      <w:r>
+        <w:rPr>
+          <w:b/>
+        </w:rPr>
         <w:t>Robert</w:t>
       </w:r>
     </w:p>
-    <w:p>
-      <w:pPr>
-        <w:pStyle w:val="Listenabsatz"/>
-        <w:numPr>
-          <w:ilvl w:val="0"/>
-          <w:numId w:val="2"/>
-        </w:numPr>
-      </w:pPr>
-      <w:r>
-        <w:t>nou director in systemul de build</w:t>
-      </w:r>
-    </w:p>
-    <w:p>
-      <w:pPr>
-        <w:pStyle w:val="Listenabsatz"/>
-        <w:numPr>
-          <w:ilvl w:val="0"/>
-          <w:numId w:val="2"/>
-        </w:numPr>
-      </w:pPr>
-      <w:r>
-        <w:t xml:space="preserve">uevntd </w:t>
-      </w:r>
-    </w:p>
-    <w:p/>
-    <w:p>
-      <w:r>
+    <w:p/>
+    <w:p>
+      <w:r>
+        <w:t xml:space="preserve">Q1: </w:t>
+      </w:r>
+      <w:proofErr w:type="spellStart"/>
+      <w:r>
+        <w:t>nou</w:t>
+      </w:r>
+      <w:proofErr w:type="spellEnd"/>
+      <w:r>
+        <w:t xml:space="preserve"> </w:t>
+      </w:r>
+      <w:proofErr w:type="spellStart"/>
+      <w:r>
+        <w:t>director</w:t>
+      </w:r>
+      <w:proofErr w:type="spellEnd"/>
+      <w:r>
+        <w:t xml:space="preserve"> in </w:t>
+      </w:r>
+      <w:proofErr w:type="spellStart"/>
+      <w:r>
+        <w:t>systemul</w:t>
+      </w:r>
+      <w:proofErr w:type="spellEnd"/>
+      <w:r>
+        <w:t xml:space="preserve"> de </w:t>
+      </w:r>
+      <w:proofErr w:type="spellStart"/>
+      <w:r>
+        <w:t>build</w:t>
+      </w:r>
+      <w:proofErr w:type="spellEnd"/>
+    </w:p>
+    <w:p>
+      <w:r>
+        <w:t>A1:</w:t>
+      </w:r>
+    </w:p>
+    <w:p/>
+    <w:p>
+      <w:r>
+        <w:t xml:space="preserve">Q2: </w:t>
+      </w:r>
+      <w:proofErr w:type="spellStart"/>
+      <w:r>
+        <w:t>uevntd</w:t>
+      </w:r>
+      <w:proofErr w:type="spellEnd"/>
+      <w:r>
+        <w:t xml:space="preserve"> </w:t>
+      </w:r>
+    </w:p>
+    <w:p>
+      <w:r>
+        <w:t>A2:</w:t>
+      </w:r>
+    </w:p>
+    <w:p/>
+    <w:p>
+      <w:pPr>
+        <w:rPr>
+          <w:b/>
+        </w:rPr>
+      </w:pPr>
+      <w:r>
+        <w:rPr>
+          <w:b/>
+        </w:rPr>
         <w:t>Alex</w:t>
       </w:r>
     </w:p>
-    <w:p>
-      <w:r>
-        <w:t>- native</w:t>
-      </w:r>
-    </w:p>
-    <w:p/>
-    <w:p>
-      <w:r>
+    <w:p/>
+    <w:p>
+      <w:r>
+        <w:t xml:space="preserve">Q1: </w:t>
+      </w:r>
+      <w:r>
+        <w:t>native</w:t>
+      </w:r>
+    </w:p>
+    <w:p>
+      <w:r>
+        <w:t>A2:</w:t>
+      </w:r>
+    </w:p>
+    <w:p/>
+    <w:p>
+      <w:pPr>
+        <w:rPr>
+          <w:b/>
+        </w:rPr>
+      </w:pPr>
+      <w:r>
+        <w:rPr>
+          <w:b/>
+        </w:rPr>
         <w:t>Catalin</w:t>
       </w:r>
     </w:p>
-    <w:p>
-      <w:r>
-        <w:t>- NDK si reguli de SELinux 4.4 (sockets, reguli de protectie trebuie definite)</w:t>
-      </w:r>
-    </w:p>
-    <w:p>
-      <w:r>
-        <w:t>- IMA pentru Android 4.4</w:t>
-      </w:r>
-    </w:p>
-    <w:p>
-      <w:r>
-        <w:t>- securitate</w:t>
-      </w:r>
-    </w:p>
-    <w:p/>
-    <w:p>
-      <w:r>
+    <w:p/>
+    <w:p>
+      <w:r>
+        <w:t xml:space="preserve">Q1: </w:t>
+      </w:r>
+      <w:r>
+        <w:t xml:space="preserve">NDK si </w:t>
+      </w:r>
+      <w:proofErr w:type="spellStart"/>
+      <w:r>
+        <w:t>reguli</w:t>
+      </w:r>
+      <w:proofErr w:type="spellEnd"/>
+      <w:r>
+        <w:t xml:space="preserve"> de </w:t>
+      </w:r>
+      <w:proofErr w:type="spellStart"/>
+      <w:r>
+        <w:t>SELinux</w:t>
+      </w:r>
+      <w:proofErr w:type="spellEnd"/>
+      <w:r>
+        <w:t xml:space="preserve"> 4.4 (</w:t>
+      </w:r>
+      <w:proofErr w:type="spellStart"/>
+      <w:r>
+        <w:t>sockets</w:t>
+      </w:r>
+      <w:proofErr w:type="spellEnd"/>
+      <w:r>
+        <w:t xml:space="preserve">, </w:t>
+      </w:r>
+      <w:proofErr w:type="spellStart"/>
+      <w:r>
+        <w:t>reguli</w:t>
+      </w:r>
+      <w:proofErr w:type="spellEnd"/>
+      <w:r>
+        <w:t xml:space="preserve"> de </w:t>
+      </w:r>
+      <w:proofErr w:type="spellStart"/>
+      <w:r>
+        <w:t>protectie</w:t>
+      </w:r>
+      <w:proofErr w:type="spellEnd"/>
+      <w:r>
+        <w:t xml:space="preserve"> </w:t>
+      </w:r>
+      <w:proofErr w:type="spellStart"/>
+      <w:r>
+        <w:t>trebuie</w:t>
+      </w:r>
+      <w:proofErr w:type="spellEnd"/>
+      <w:r>
+        <w:t xml:space="preserve"> definite)</w:t>
+      </w:r>
+    </w:p>
+    <w:p>
+      <w:r>
+        <w:t>A1:</w:t>
+      </w:r>
+    </w:p>
+    <w:p/>
+    <w:p>
+      <w:r>
+        <w:t xml:space="preserve">Q2: </w:t>
+      </w:r>
+      <w:r>
+        <w:t xml:space="preserve">IMA </w:t>
+      </w:r>
+      <w:proofErr w:type="spellStart"/>
+      <w:r>
+        <w:t>pentru</w:t>
+      </w:r>
+      <w:proofErr w:type="spellEnd"/>
+      <w:r>
+        <w:t xml:space="preserve"> </w:t>
+      </w:r>
+      <w:proofErr w:type="spellStart"/>
+      <w:r>
+        <w:t>Android</w:t>
+      </w:r>
+      <w:proofErr w:type="spellEnd"/>
+      <w:r>
+        <w:t xml:space="preserve"> 4.4</w:t>
+      </w:r>
+    </w:p>
+    <w:p>
+      <w:r>
+        <w:lastRenderedPageBreak/>
+        <w:t>A2:</w:t>
+      </w:r>
+    </w:p>
+    <w:p/>
+    <w:p>
+      <w:r>
+        <w:t xml:space="preserve">Q3: </w:t>
+      </w:r>
+      <w:proofErr w:type="spellStart"/>
+      <w:r>
+        <w:t>securitate</w:t>
+      </w:r>
+      <w:proofErr w:type="spellEnd"/>
+    </w:p>
+    <w:p>
+      <w:r>
+        <w:t>A3:</w:t>
+      </w:r>
+    </w:p>
+    <w:p/>
+    <w:p>
+      <w:pPr>
+        <w:rPr>
+          <w:b/>
+        </w:rPr>
+      </w:pPr>
+      <w:r>
+        <w:rPr>
+          <w:b/>
+        </w:rPr>
         <w:t>Mihai</w:t>
       </w:r>
     </w:p>
-    <w:p>
-      <w:r>
-        <w:t>- layoutul de partitii</w:t>
-      </w:r>
-    </w:p>
-    <w:p>
-      <w:r>
-        <w:t>- Binder</w:t>
-      </w:r>
-    </w:p>
-    <w:p/>
-    <w:p>
-      <w:r>
+    <w:p/>
+    <w:p>
+      <w:r>
+        <w:t xml:space="preserve">Q1: </w:t>
+      </w:r>
+      <w:proofErr w:type="spellStart"/>
+      <w:r>
+        <w:t>layoutul</w:t>
+      </w:r>
+      <w:proofErr w:type="spellEnd"/>
+      <w:r>
+        <w:t xml:space="preserve"> de </w:t>
+      </w:r>
+      <w:proofErr w:type="spellStart"/>
+      <w:r>
+        <w:t>partitii</w:t>
+      </w:r>
+      <w:proofErr w:type="spellEnd"/>
+    </w:p>
+    <w:p>
+      <w:r>
+        <w:t>A1:</w:t>
+      </w:r>
+    </w:p>
+    <w:p/>
+    <w:p>
+      <w:r>
+        <w:t xml:space="preserve">Q2: </w:t>
+      </w:r>
+      <w:r>
+        <w:t>Binder</w:t>
+      </w:r>
+    </w:p>
+    <w:p>
+      <w:r>
+        <w:t>A2:</w:t>
+      </w:r>
+    </w:p>
+    <w:p/>
+    <w:p>
+      <w:pPr>
+        <w:rPr>
+          <w:b/>
+        </w:rPr>
+      </w:pPr>
+      <w:proofErr w:type="spellStart"/>
+      <w:r>
+        <w:rPr>
+          <w:b/>
+        </w:rPr>
         <w:t>Costin</w:t>
       </w:r>
-    </w:p>
-    <w:p>
-      <w:pPr>
-        <w:pStyle w:val="Listenabsatz"/>
-        <w:numPr>
-          <w:ilvl w:val="0"/>
-          <w:numId w:val="2"/>
-        </w:numPr>
-      </w:pPr>
-      <w:r>
-        <w:t>debugging si Binder, security</w:t>
-      </w:r>
-    </w:p>
-    <w:p>
-      <w:pPr>
-        <w:pStyle w:val="Listenabsatz"/>
-        <w:numPr>
-          <w:ilvl w:val="0"/>
-          <w:numId w:val="2"/>
-        </w:numPr>
-      </w:pPr>
-      <w:r>
-        <w:t>input method managers</w:t>
-      </w:r>
-    </w:p>
-    <w:p>
-      <w:pPr>
-        <w:pStyle w:val="Listenabsatz"/>
-        <w:numPr>
-          <w:ilvl w:val="0"/>
-          <w:numId w:val="2"/>
-        </w:numPr>
-      </w:pPr>
-      <w:bookmarkStart w:id="0" w:name="_GoBack"/>
-      <w:bookmarkEnd w:id="0"/>
+      <w:proofErr w:type="spellEnd"/>
+    </w:p>
+    <w:p/>
+    <w:p>
+      <w:r>
+        <w:t xml:space="preserve">Q1: </w:t>
+      </w:r>
+      <w:proofErr w:type="spellStart"/>
+      <w:r>
+        <w:t>debugging</w:t>
+      </w:r>
+      <w:proofErr w:type="spellEnd"/>
+      <w:r>
+        <w:t xml:space="preserve"> si Binder, </w:t>
+      </w:r>
+      <w:proofErr w:type="spellStart"/>
+      <w:r>
+        <w:t>security</w:t>
+      </w:r>
+      <w:proofErr w:type="spellEnd"/>
+    </w:p>
+    <w:p>
+      <w:r>
+        <w:t>A1:</w:t>
+      </w:r>
+    </w:p>
+    <w:p/>
+    <w:p>
+      <w:r>
+        <w:t xml:space="preserve">Q2: </w:t>
+      </w:r>
+      <w:proofErr w:type="spellStart"/>
+      <w:r>
+        <w:t>input</w:t>
+      </w:r>
+      <w:proofErr w:type="spellEnd"/>
+      <w:r>
+        <w:t xml:space="preserve"> </w:t>
+      </w:r>
+      <w:proofErr w:type="spellStart"/>
+      <w:r>
+        <w:t>method</w:t>
+      </w:r>
+      <w:proofErr w:type="spellEnd"/>
+      <w:r>
+        <w:t xml:space="preserve"> </w:t>
+      </w:r>
+      <w:proofErr w:type="spellStart"/>
+      <w:r>
+        <w:t>managers</w:t>
+      </w:r>
+      <w:proofErr w:type="spellEnd"/>
+    </w:p>
+    <w:p>
+      <w:r>
+        <w:t>A2:</w:t>
+      </w:r>
+    </w:p>
+    <w:p/>
+    <w:p>
+      <w:r>
+        <w:t xml:space="preserve">Q3: </w:t>
+      </w:r>
       <w:r>
         <w:t>OBB</w:t>
       </w:r>
     </w:p>
-    <w:p/>
-    <w:p>
-      <w:r>
+    <w:p>
+      <w:r>
+        <w:t>A3:</w:t>
+      </w:r>
+    </w:p>
+    <w:p/>
+    <w:p>
+      <w:pPr>
+        <w:rPr>
+          <w:b/>
+        </w:rPr>
+      </w:pPr>
+      <w:r>
+        <w:rPr>
+          <w:b/>
+        </w:rPr>
         <w:t>Alex</w:t>
       </w:r>
     </w:p>
-    <w:p>
-      <w:r>
-        <w:t>- debugging si Binder</w:t>
-      </w:r>
-    </w:p>
-    <w:p/>
-    <w:p>
-      <w:r>
+    <w:p/>
+    <w:p>
+      <w:r>
+        <w:t xml:space="preserve">Q1: </w:t>
+      </w:r>
+      <w:proofErr w:type="spellStart"/>
+      <w:r>
+        <w:t>debugging</w:t>
+      </w:r>
+      <w:proofErr w:type="spellEnd"/>
+      <w:r>
+        <w:t xml:space="preserve"> si Binder</w:t>
+      </w:r>
+    </w:p>
+    <w:p>
+      <w:r>
+        <w:t>A1:</w:t>
+      </w:r>
+    </w:p>
+    <w:p/>
+    <w:p>
+      <w:pPr>
+        <w:rPr>
+          <w:b/>
+        </w:rPr>
+      </w:pPr>
+      <w:r>
+        <w:rPr>
+          <w:b/>
+        </w:rPr>
         <w:t>Rares</w:t>
       </w:r>
     </w:p>
     <w:p>
       <w:r>
-        <w:t>- debugging si interactiune intre kernel HAL si framework</w:t>
-      </w:r>
-    </w:p>
-    <w:p>
-      <w:r>
-        <w:t>- secventa de boot, stop</w:t>
-      </w:r>
-    </w:p>
-    <w:p/>
-    <w:p>
-      <w:r>
+        <w:t xml:space="preserve">Q1: </w:t>
+      </w:r>
+      <w:proofErr w:type="spellStart"/>
+      <w:r>
+        <w:t>debugging</w:t>
+      </w:r>
+      <w:proofErr w:type="spellEnd"/>
+      <w:r>
+        <w:t xml:space="preserve"> si </w:t>
+      </w:r>
+      <w:proofErr w:type="spellStart"/>
+      <w:r>
+        <w:t>interactiune</w:t>
+      </w:r>
+      <w:proofErr w:type="spellEnd"/>
+      <w:r>
+        <w:t xml:space="preserve"> </w:t>
+      </w:r>
+      <w:proofErr w:type="spellStart"/>
+      <w:r>
+        <w:t>intre</w:t>
+      </w:r>
+      <w:proofErr w:type="spellEnd"/>
+      <w:r>
+        <w:t xml:space="preserve"> </w:t>
+      </w:r>
+      <w:proofErr w:type="spellStart"/>
+      <w:r>
+        <w:t>kernel</w:t>
+      </w:r>
+      <w:proofErr w:type="spellEnd"/>
+      <w:r>
+        <w:t xml:space="preserve"> HAL si </w:t>
+      </w:r>
+      <w:proofErr w:type="spellStart"/>
+      <w:r>
+        <w:t>framework</w:t>
+      </w:r>
+      <w:proofErr w:type="spellEnd"/>
+    </w:p>
+    <w:p>
+      <w:r>
+        <w:t>A1:</w:t>
+      </w:r>
+    </w:p>
+    <w:p/>
+    <w:p>
+      <w:r>
+        <w:t xml:space="preserve">Q2: </w:t>
+      </w:r>
+      <w:proofErr w:type="spellStart"/>
+      <w:r>
+        <w:t>secventa</w:t>
+      </w:r>
+      <w:proofErr w:type="spellEnd"/>
+      <w:r>
+        <w:t xml:space="preserve"> de </w:t>
+      </w:r>
+      <w:proofErr w:type="spellStart"/>
+      <w:r>
+        <w:t>boot</w:t>
+      </w:r>
+      <w:proofErr w:type="spellEnd"/>
+      <w:r>
+        <w:t xml:space="preserve">, </w:t>
+      </w:r>
+      <w:proofErr w:type="spellStart"/>
+      <w:r>
+        <w:t>stop</w:t>
+      </w:r>
+      <w:proofErr w:type="spellEnd"/>
+    </w:p>
+    <w:p>
+      <w:r>
+        <w:t xml:space="preserve">A2: </w:t>
+      </w:r>
+    </w:p>
+    <w:p/>
+    <w:p>
+      <w:pPr>
+        <w:rPr>
+          <w:b/>
+        </w:rPr>
+      </w:pPr>
+      <w:r>
+        <w:rPr>
+          <w:b/>
+        </w:rPr>
         <w:t>Daniel</w:t>
       </w:r>
     </w:p>
     <w:p>
       <w:r>
-        <w:t>- makefile</w:t>
-      </w:r>
-    </w:p>
-    <w:p>
-      <w:r>
-        <w:t>- idem Rares</w:t>
-      </w:r>
-    </w:p>
-    <w:p/>
-    <w:p>
-      <w:r>
+        <w:br/>
+        <w:t xml:space="preserve">Q1: </w:t>
+      </w:r>
+      <w:proofErr w:type="spellStart"/>
+      <w:r>
+        <w:t>M</w:t>
+      </w:r>
+      <w:r>
+        <w:t>akefile</w:t>
+      </w:r>
+      <w:proofErr w:type="spellEnd"/>
+    </w:p>
+    <w:p>
+      <w:r>
+        <w:t xml:space="preserve">A1: </w:t>
+      </w:r>
+    </w:p>
+    <w:p/>
+    <w:p>
+      <w:pPr>
+        <w:rPr>
+          <w:b/>
+        </w:rPr>
+      </w:pPr>
+      <w:proofErr w:type="spellStart"/>
+      <w:r>
+        <w:rPr>
+          <w:b/>
+        </w:rPr>
         <w:t>Vali</w:t>
       </w:r>
-    </w:p>
-    <w:p>
-      <w:r>
-        <w:lastRenderedPageBreak/>
-        <w:t>- JNI, aplicatii si servicii native</w:t>
-      </w:r>
-    </w:p>
-    <w:p/>
-    <w:p>
-      <w:r>
+      <w:proofErr w:type="spellEnd"/>
+    </w:p>
+    <w:p>
+      <w:pPr>
+        <w:rPr>
+          <w:b/>
+        </w:rPr>
+      </w:pPr>
+    </w:p>
+    <w:p>
+      <w:r>
+        <w:t xml:space="preserve">Q1: </w:t>
+      </w:r>
+      <w:r>
+        <w:t xml:space="preserve">JNI, </w:t>
+      </w:r>
+      <w:proofErr w:type="spellStart"/>
+      <w:r>
+        <w:t>aplicatii</w:t>
+      </w:r>
+      <w:proofErr w:type="spellEnd"/>
+      <w:r>
+        <w:t xml:space="preserve"> si </w:t>
+      </w:r>
+      <w:proofErr w:type="spellStart"/>
+      <w:r>
+        <w:t>servicii</w:t>
+      </w:r>
+      <w:proofErr w:type="spellEnd"/>
+      <w:r>
+        <w:t xml:space="preserve"> native</w:t>
+      </w:r>
+    </w:p>
+    <w:p>
+      <w:r>
+        <w:t xml:space="preserve">A1: </w:t>
+      </w:r>
+    </w:p>
+    <w:p/>
+    <w:p>
+      <w:pPr>
+        <w:rPr>
+          <w:b/>
+        </w:rPr>
+      </w:pPr>
+      <w:r>
+        <w:rPr>
+          <w:b/>
+        </w:rPr>
         <w:t>Adrian</w:t>
       </w:r>
     </w:p>
     <w:p>
-      <w:r>
-        <w:t>- Binder</w:t>
-      </w:r>
-    </w:p>
-    <w:p>
-      <w:r>
-        <w:t>- ART</w:t>
-      </w:r>
-    </w:p>
-    <w:p>
-      <w:r>
-        <w:t>- modes de operare Dalvik</w:t>
-      </w:r>
-    </w:p>
-    <w:p>
-      <w:r>
-        <w:t>- kernel goldfish</w:t>
-      </w:r>
-    </w:p>
-    <w:p/>
-    <w:p>
-      <w:r>
+      <w:pPr>
+        <w:rPr>
+          <w:b/>
+        </w:rPr>
+      </w:pPr>
+    </w:p>
+    <w:p>
+      <w:r>
+        <w:t xml:space="preserve">Q1: </w:t>
+      </w:r>
+      <w:r>
+        <w:t>Binder</w:t>
+      </w:r>
+    </w:p>
+    <w:p>
+      <w:r>
+        <w:t>A1:</w:t>
+      </w:r>
+    </w:p>
+    <w:p/>
+    <w:p>
+      <w:r>
+        <w:t xml:space="preserve">Q2: </w:t>
+      </w:r>
+      <w:r>
+        <w:t>ART</w:t>
+      </w:r>
+    </w:p>
+    <w:p>
+      <w:r>
+        <w:t>A2:</w:t>
+      </w:r>
+    </w:p>
+    <w:p/>
+    <w:p>
+      <w:r>
+        <w:t>Q3: M</w:t>
+      </w:r>
+      <w:r>
+        <w:t xml:space="preserve">odes de </w:t>
+      </w:r>
+      <w:proofErr w:type="spellStart"/>
+      <w:r>
+        <w:t>operare</w:t>
+      </w:r>
+      <w:proofErr w:type="spellEnd"/>
+      <w:r>
+        <w:t xml:space="preserve"> </w:t>
+      </w:r>
+      <w:proofErr w:type="spellStart"/>
+      <w:r>
+        <w:t>Dalvik</w:t>
+      </w:r>
+      <w:proofErr w:type="spellEnd"/>
+    </w:p>
+    <w:p>
+      <w:r>
+        <w:t>A3:</w:t>
+      </w:r>
+    </w:p>
+    <w:p/>
+    <w:p>
+      <w:r>
+        <w:t xml:space="preserve">Q4: </w:t>
+      </w:r>
+      <w:proofErr w:type="spellStart"/>
+      <w:r>
+        <w:t>kernel</w:t>
+      </w:r>
+      <w:proofErr w:type="spellEnd"/>
+      <w:r>
+        <w:t xml:space="preserve"> </w:t>
+      </w:r>
+      <w:proofErr w:type="spellStart"/>
+      <w:r>
+        <w:t>goldfish</w:t>
+      </w:r>
+      <w:proofErr w:type="spellEnd"/>
+    </w:p>
+    <w:p>
+      <w:r>
+        <w:t>A4:</w:t>
+      </w:r>
+    </w:p>
+    <w:p/>
+    <w:p>
+      <w:pPr>
+        <w:rPr>
+          <w:b/>
+        </w:rPr>
+      </w:pPr>
+      <w:r>
+        <w:rPr>
+          <w:b/>
+        </w:rPr>
         <w:t>Adriana</w:t>
       </w:r>
     </w:p>
     <w:p>
-      <w:r>
-        <w:t>- runtime</w:t>
-      </w:r>
-    </w:p>
-    <w:p>
-      <w:r>
-        <w:t>- ART</w:t>
-      </w:r>
-    </w:p>
-    <w:p>
-      <w:r>
-        <w:t>- native daemons</w:t>
+      <w:pPr>
+        <w:rPr>
+          <w:b/>
+        </w:rPr>
+      </w:pPr>
+    </w:p>
+    <w:p>
+      <w:r>
+        <w:t xml:space="preserve">Q1: </w:t>
+      </w:r>
+      <w:proofErr w:type="spellStart"/>
+      <w:r>
+        <w:t>R</w:t>
+      </w:r>
+      <w:r>
+        <w:t>untime</w:t>
+      </w:r>
+      <w:proofErr w:type="spellEnd"/>
+    </w:p>
+    <w:p>
+      <w:r>
+        <w:t>A1:</w:t>
+      </w:r>
+    </w:p>
+    <w:p/>
+    <w:p>
+      <w:r>
+        <w:t xml:space="preserve">Q2: </w:t>
+      </w:r>
+      <w:r>
+        <w:t>ART</w:t>
+      </w:r>
+    </w:p>
+    <w:p>
+      <w:r>
+        <w:t>A2:</w:t>
+      </w:r>
+    </w:p>
+    <w:p/>
+    <w:p>
+      <w:r>
+        <w:t>Q3: N</w:t>
+      </w:r>
+      <w:r>
+        <w:t xml:space="preserve">ative </w:t>
+      </w:r>
+      <w:proofErr w:type="spellStart"/>
+      <w:r>
+        <w:t>daemons</w:t>
+      </w:r>
+      <w:proofErr w:type="spellEnd"/>
+    </w:p>
+    <w:p>
+      <w:r>
+        <w:t>A3:</w:t>
       </w:r>
     </w:p>
     <w:p/>
@@ -312,12 +1040,61 @@
       </w:r>
     </w:p>
     <w:p>
+      <w:pPr>
+        <w:rPr>
+          <w:b/>
+        </w:rPr>
+      </w:pPr>
+    </w:p>
+    <w:p>
       <w:r>
         <w:t xml:space="preserve">Q1: </w:t>
       </w:r>
-      <w:r>
-        <w:t>build de Nexus 5 din sursele AOSP si punere pe telefon</w:t>
-      </w:r>
+      <w:proofErr w:type="spellStart"/>
+      <w:r>
+        <w:t>build</w:t>
+      </w:r>
+      <w:proofErr w:type="spellEnd"/>
+      <w:r>
+        <w:t xml:space="preserve"> de Nexus 5 </w:t>
+      </w:r>
+      <w:proofErr w:type="spellStart"/>
+      <w:r>
+        <w:t>din</w:t>
+      </w:r>
+      <w:proofErr w:type="spellEnd"/>
+      <w:r>
+        <w:t xml:space="preserve"> </w:t>
+      </w:r>
+      <w:proofErr w:type="spellStart"/>
+      <w:r>
+        <w:t>sursele</w:t>
+      </w:r>
+      <w:proofErr w:type="spellEnd"/>
+      <w:r>
+        <w:t xml:space="preserve"> AOSP si </w:t>
+      </w:r>
+      <w:proofErr w:type="spellStart"/>
+      <w:r>
+        <w:t>punere</w:t>
+      </w:r>
+      <w:proofErr w:type="spellEnd"/>
+      <w:r>
+        <w:t xml:space="preserve"> </w:t>
+      </w:r>
+      <w:proofErr w:type="spellStart"/>
+      <w:r>
+        <w:t>pe</w:t>
+      </w:r>
+      <w:proofErr w:type="spellEnd"/>
+      <w:r>
+        <w:t xml:space="preserve"> </w:t>
+      </w:r>
+      <w:proofErr w:type="spellStart"/>
+      <w:r>
+        <w:t>telefon</w:t>
+      </w:r>
+      <w:proofErr w:type="spellEnd"/>
     </w:p>
     <w:p>
       <w:r>
@@ -329,11 +1106,53 @@
       <w:r>
         <w:t xml:space="preserve">Q2: </w:t>
       </w:r>
-      <w:r>
-        <w:t>extindere de servicii Android cu functionalitati</w:t>
-      </w:r>
-      <w:r>
-        <w:t xml:space="preserve"> (pagina 221-222)</w:t>
+      <w:proofErr w:type="spellStart"/>
+      <w:r>
+        <w:t>extindere</w:t>
+      </w:r>
+      <w:proofErr w:type="spellEnd"/>
+      <w:r>
+        <w:t xml:space="preserve"> de </w:t>
+      </w:r>
+      <w:proofErr w:type="spellStart"/>
+      <w:r>
+        <w:t>servicii</w:t>
+      </w:r>
+      <w:proofErr w:type="spellEnd"/>
+      <w:r>
+        <w:t xml:space="preserve"> </w:t>
+      </w:r>
+      <w:proofErr w:type="spellStart"/>
+      <w:r>
+        <w:t>Android</w:t>
+      </w:r>
+      <w:proofErr w:type="spellEnd"/>
+      <w:r>
+        <w:t xml:space="preserve"> </w:t>
+      </w:r>
+      <w:proofErr w:type="spellStart"/>
+      <w:r>
+        <w:t>cu</w:t>
+      </w:r>
+      <w:proofErr w:type="spellEnd"/>
+      <w:r>
+        <w:t xml:space="preserve"> </w:t>
+      </w:r>
+      <w:proofErr w:type="spellStart"/>
+      <w:r>
+        <w:t>functionalitati</w:t>
+      </w:r>
+      <w:proofErr w:type="spellEnd"/>
+      <w:r>
+        <w:t xml:space="preserve"> (</w:t>
+      </w:r>
+      <w:proofErr w:type="spellStart"/>
+      <w:r>
+        <w:t>pagina</w:t>
+      </w:r>
+      <w:proofErr w:type="spellEnd"/>
+      <w:r>
+        <w:t xml:space="preserve"> 221-222)</w:t>
       </w:r>
     </w:p>
     <w:p>
@@ -356,13 +1175,108 @@
       </w:r>
     </w:p>
     <w:p>
+      <w:pPr>
+        <w:rPr>
+          <w:b/>
+        </w:rPr>
+      </w:pPr>
+    </w:p>
+    <w:p>
       <w:r>
         <w:t>Q1: Native</w:t>
       </w:r>
     </w:p>
     <w:p>
       <w:r>
-        <w:t xml:space="preserve">A1: NDK in curs la pagina 53-95. Solutia oferita prin system este bazata pe urmatoarea interactiune: </w:t>
+        <w:t xml:space="preserve">A1: NDK in </w:t>
+      </w:r>
+      <w:proofErr w:type="spellStart"/>
+      <w:r>
+        <w:t>curs</w:t>
+      </w:r>
+      <w:proofErr w:type="spellEnd"/>
+      <w:r>
+        <w:t xml:space="preserve"> la </w:t>
+      </w:r>
+      <w:proofErr w:type="spellStart"/>
+      <w:r>
+        <w:t>pagina</w:t>
+      </w:r>
+      <w:proofErr w:type="spellEnd"/>
+      <w:r>
+        <w:t xml:space="preserve"> 53-95. </w:t>
+      </w:r>
+      <w:proofErr w:type="spellStart"/>
+      <w:r>
+        <w:t>Solutia</w:t>
+      </w:r>
+      <w:proofErr w:type="spellEnd"/>
+      <w:r>
+        <w:t xml:space="preserve"> </w:t>
+      </w:r>
+      <w:proofErr w:type="spellStart"/>
+      <w:r>
+        <w:t>oferita</w:t>
+      </w:r>
+      <w:proofErr w:type="spellEnd"/>
+      <w:r>
+        <w:t xml:space="preserve"> </w:t>
+      </w:r>
+      <w:proofErr w:type="spellStart"/>
+      <w:r>
+        <w:t>prin</w:t>
+      </w:r>
+      <w:proofErr w:type="spellEnd"/>
+      <w:r>
+        <w:t xml:space="preserve"> </w:t>
+      </w:r>
+      <w:proofErr w:type="spellStart"/>
+      <w:r>
+        <w:t>system</w:t>
+      </w:r>
+      <w:proofErr w:type="spellEnd"/>
+      <w:r>
+        <w:t xml:space="preserve"> </w:t>
+      </w:r>
+      <w:proofErr w:type="spellStart"/>
+      <w:r>
+        <w:t>este</w:t>
+      </w:r>
+      <w:proofErr w:type="spellEnd"/>
+      <w:r>
+        <w:t xml:space="preserve"> </w:t>
+      </w:r>
+      <w:proofErr w:type="spellStart"/>
+      <w:r>
+        <w:t>bazata</w:t>
+      </w:r>
+      <w:proofErr w:type="spellEnd"/>
+      <w:r>
+        <w:t xml:space="preserve"> </w:t>
+      </w:r>
+      <w:proofErr w:type="spellStart"/>
+      <w:r>
+        <w:t>pe</w:t>
+      </w:r>
+      <w:proofErr w:type="spellEnd"/>
+      <w:r>
+        <w:t xml:space="preserve"> </w:t>
+      </w:r>
+      <w:proofErr w:type="spellStart"/>
+      <w:r>
+        <w:t>urmatoarea</w:t>
+      </w:r>
+      <w:proofErr w:type="spellEnd"/>
+      <w:r>
+        <w:t xml:space="preserve"> </w:t>
+      </w:r>
+      <w:proofErr w:type="spellStart"/>
+      <w:r>
+        <w:t>interactiune</w:t>
+      </w:r>
+      <w:proofErr w:type="spellEnd"/>
+      <w:r>
+        <w:t xml:space="preserve">: </w:t>
       </w:r>
     </w:p>
     <w:p>
@@ -373,8 +1287,13 @@
           <w:numId w:val="3"/>
         </w:numPr>
       </w:pPr>
-      <w:r>
-        <w:t>marakana HAL</w:t>
+      <w:proofErr w:type="spellStart"/>
+      <w:r>
+        <w:t>marakana</w:t>
+      </w:r>
+      <w:proofErr w:type="spellEnd"/>
+      <w:r>
+        <w:t xml:space="preserve"> HAL</w:t>
       </w:r>
     </w:p>
     <w:p>
@@ -385,8 +1304,13 @@
           <w:numId w:val="3"/>
         </w:numPr>
       </w:pPr>
-      <w:r>
-        <w:t>folosire in binar</w:t>
+      <w:proofErr w:type="spellStart"/>
+      <w:r>
+        <w:t>folosire</w:t>
+      </w:r>
+      <w:proofErr w:type="spellEnd"/>
+      <w:r>
+        <w:t xml:space="preserve"> in binar</w:t>
       </w:r>
     </w:p>
     <w:p>
@@ -397,9 +1321,27 @@
           <w:numId w:val="3"/>
         </w:numPr>
       </w:pPr>
-      <w:r>
-        <w:t>folosita in un Daemon</w:t>
-      </w:r>
+      <w:proofErr w:type="spellStart"/>
+      <w:r>
+        <w:t>folosita</w:t>
+      </w:r>
+      <w:proofErr w:type="spellEnd"/>
+      <w:r>
+        <w:t xml:space="preserve"> in </w:t>
+      </w:r>
+      <w:proofErr w:type="spellStart"/>
+      <w:r>
+        <w:t>un</w:t>
+      </w:r>
+      <w:proofErr w:type="spellEnd"/>
+      <w:r>
+        <w:t xml:space="preserve"> </w:t>
+      </w:r>
+      <w:proofErr w:type="spellStart"/>
+      <w:r>
+        <w:t>Daemon</w:t>
+      </w:r>
+      <w:proofErr w:type="spellEnd"/>
     </w:p>
     <w:p>
       <w:pPr>
@@ -409,11 +1351,32 @@
           <w:numId w:val="3"/>
         </w:numPr>
       </w:pPr>
-      <w:r>
-        <w:t xml:space="preserve">expusa prin </w:t>
-      </w:r>
-      <w:r>
-        <w:t>JNI in Application Framework</w:t>
+      <w:proofErr w:type="spellStart"/>
+      <w:r>
+        <w:t>expusa</w:t>
+      </w:r>
+      <w:proofErr w:type="spellEnd"/>
+      <w:r>
+        <w:t xml:space="preserve"> </w:t>
+      </w:r>
+      <w:proofErr w:type="spellStart"/>
+      <w:r>
+        <w:t>prin</w:t>
+      </w:r>
+      <w:proofErr w:type="spellEnd"/>
+      <w:r>
+        <w:t xml:space="preserve"> </w:t>
+      </w:r>
+      <w:r>
+        <w:t xml:space="preserve">JNI in </w:t>
+      </w:r>
+      <w:proofErr w:type="spellStart"/>
+      <w:r>
+        <w:t>Application</w:t>
+      </w:r>
+      <w:proofErr w:type="spellEnd"/>
+      <w:r>
+        <w:t xml:space="preserve"> Framework</w:t>
       </w:r>
     </w:p>
     <w:p>
@@ -424,33 +1387,83 @@
           <w:numId w:val="3"/>
         </w:numPr>
       </w:pPr>
-      <w:r>
-        <w:t>Android app Java care foloseste Application Framework)</w:t>
-      </w:r>
-    </w:p>
-    <w:p/>
-    <w:p>
+      <w:proofErr w:type="spellStart"/>
+      <w:r>
+        <w:t>Android</w:t>
+      </w:r>
+      <w:proofErr w:type="spellEnd"/>
+      <w:r>
+        <w:t xml:space="preserve"> </w:t>
+      </w:r>
+      <w:proofErr w:type="spellStart"/>
+      <w:r>
+        <w:t>app</w:t>
+      </w:r>
+      <w:proofErr w:type="spellEnd"/>
+      <w:r>
+        <w:t xml:space="preserve"> Java </w:t>
+      </w:r>
+      <w:proofErr w:type="spellStart"/>
+      <w:r>
+        <w:t>care</w:t>
+      </w:r>
+      <w:proofErr w:type="spellEnd"/>
+      <w:r>
+        <w:t xml:space="preserve"> </w:t>
+      </w:r>
+      <w:proofErr w:type="spellStart"/>
+      <w:r>
+        <w:t>foloseste</w:t>
+      </w:r>
+      <w:proofErr w:type="spellEnd"/>
+      <w:r>
+        <w:t xml:space="preserve"> </w:t>
+      </w:r>
+      <w:proofErr w:type="spellStart"/>
+      <w:r>
+        <w:t>Application</w:t>
+      </w:r>
+      <w:proofErr w:type="spellEnd"/>
+      <w:r>
+        <w:t xml:space="preserve"> Framework)</w:t>
+      </w:r>
+    </w:p>
+    <w:p/>
+    <w:p>
+      <w:proofErr w:type="gramStart"/>
       <w:r>
         <w:t xml:space="preserve">Q2: </w:t>
       </w:r>
       <w:r>
         <w:t>Binder (</w:t>
       </w:r>
-      <w:r>
-        <w:t xml:space="preserve">pagina </w:t>
+      <w:proofErr w:type="spellStart"/>
+      <w:r>
+        <w:t>pagina</w:t>
+      </w:r>
+      <w:proofErr w:type="spellEnd"/>
+      <w:r>
+        <w:t xml:space="preserve"> </w:t>
       </w:r>
       <w:r>
         <w:t>96-123)</w:t>
       </w:r>
+      <w:proofErr w:type="gramEnd"/>
     </w:p>
     <w:p>
       <w:r>
         <w:t xml:space="preserve">A2: </w:t>
       </w:r>
-    </w:p>
-    <w:p/>
-    <w:p/>
-    <w:p/>
+      <w:bookmarkStart w:id="0" w:name="_GoBack"/>
+      <w:bookmarkEnd w:id="0"/>
+    </w:p>
+    <w:p/>
+    <w:p/>
+    <w:p>
+      <w:r>
+        <w:t>https://cureblog.de/2013/11/cve-2013-6271-remove-device-locks-from-android-phone/</w:t>
+      </w:r>
+    </w:p>
     <w:sectPr>
       <w:pgSz w:w="11900" w:h="16840"/>
       <w:pgMar w:top="1417" w:right="1417" w:bottom="1134" w:left="1417" w:header="708" w:footer="708" w:gutter="0"/>

</xml_diff>